<commit_message>
Update Documentatio to add Fuel 7.0
Change-Id: I5fdb2df9660cb48559583bac401eb4220d1c6f57
</commit_message>
<xml_diff>
--- a/doc/TestReportforScaleio-Cinder-FuelPlugin.docx
+++ b/doc/TestReportforScaleio-Cinder-FuelPlugin.docx
@@ -21,7 +21,19 @@
         <w:rPr>
           <w:sz w:val="72"/>
         </w:rPr>
-        <w:t>ScaleIO-Cinder-1.0.0</w:t>
+        <w:t>ScaleIO-Cinder-1.</w:t>
+      </w:r>
+      <w:r>
+        <w:rPr>
+          <w:sz w:val="72"/>
+        </w:rPr>
+        <w:t>5</w:t>
+      </w:r>
+      <w:r>
+        <w:rPr>
+          <w:sz w:val="72"/>
+        </w:rPr>
+        <w:t>.0</w:t>
       </w:r>
       <w:r>
         <w:rPr>
@@ -54,7 +66,21 @@
             <w:color w:val="1155CC"/>
             <w:u w:val="single"/>
           </w:rPr>
-          <w:t>r ScaleIO-Cinder-1.0.0</w:t>
+          <w:t>r ScaleIO-Cinder-1.</w:t>
+        </w:r>
+        <w:r>
+          <w:rPr>
+            <w:color w:val="1155CC"/>
+            <w:u w:val="single"/>
+          </w:rPr>
+          <w:t>5</w:t>
+        </w:r>
+        <w:r>
+          <w:rPr>
+            <w:color w:val="1155CC"/>
+            <w:u w:val="single"/>
+          </w:rPr>
+          <w:t>.0</w:t>
         </w:r>
         <w:r>
           <w:rPr>
@@ -445,6 +471,9 @@
             <w:pPr>
               <w:spacing w:line="240" w:lineRule="auto"/>
             </w:pPr>
+            <w:r>
+              <w:t>1.5</w:t>
+            </w:r>
           </w:p>
         </w:tc>
         <w:tc>
@@ -461,6 +490,9 @@
             <w:pPr>
               <w:spacing w:line="240" w:lineRule="auto"/>
             </w:pPr>
+            <w:r>
+              <w:t>14.01.2016</w:t>
+            </w:r>
           </w:p>
         </w:tc>
         <w:tc>
@@ -477,6 +509,22 @@
             <w:pPr>
               <w:spacing w:line="240" w:lineRule="auto"/>
             </w:pPr>
+            <w:proofErr w:type="spellStart"/>
+            <w:r>
+              <w:t>Magdy</w:t>
+            </w:r>
+            <w:proofErr w:type="spellEnd"/>
+            <w:r>
+              <w:t xml:space="preserve"> Salem</w:t>
+            </w:r>
+          </w:p>
+          <w:p>
+            <w:pPr>
+              <w:spacing w:line="240" w:lineRule="auto"/>
+            </w:pPr>
+            <w:r>
+              <w:t>(magdy.salem@emc.com)</w:t>
+            </w:r>
           </w:p>
         </w:tc>
         <w:tc>
@@ -493,6 +541,9 @@
             <w:pPr>
               <w:spacing w:line="240" w:lineRule="auto"/>
             </w:pPr>
+            <w:r>
+              <w:t>Create second version to add Fuel 7.0 Support</w:t>
+            </w:r>
           </w:p>
         </w:tc>
       </w:tr>
@@ -613,7 +664,13 @@
         <w:t xml:space="preserve">of </w:t>
       </w:r>
       <w:r>
-        <w:t>ScaleIO-Cinder-1.0.0 F</w:t>
+        <w:t>ScaleIO-Cinder-1.</w:t>
+      </w:r>
+      <w:r>
+        <w:t>5.</w:t>
+      </w:r>
+      <w:r>
+        <w:t>0 F</w:t>
       </w:r>
       <w:r>
         <w:t xml:space="preserve">uel Plugin on </w:t>
@@ -639,6 +696,12 @@
           <w:i/>
         </w:rPr>
         <w:t>6.1</w:t>
+      </w:r>
+      <w:r>
+        <w:rPr>
+          <w:i/>
+        </w:rPr>
+        <w:t>/7.0</w:t>
       </w:r>
     </w:p>
     <w:p>
@@ -678,8 +741,8 @@
         <w:gridCol w:w="2880"/>
         <w:gridCol w:w="1080"/>
         <w:gridCol w:w="1170"/>
-        <w:gridCol w:w="2610"/>
-        <w:gridCol w:w="1643"/>
+        <w:gridCol w:w="1620"/>
+        <w:gridCol w:w="2633"/>
       </w:tblGrid>
       <w:tr>
         <w:trPr>
@@ -771,7 +834,7 @@
         </w:tc>
         <w:tc>
           <w:tcPr>
-            <w:tcW w:w="2610" w:type="dxa"/>
+            <w:tcW w:w="1620" w:type="dxa"/>
           </w:tcPr>
           <w:p>
             <w:pPr>
@@ -792,7 +855,7 @@
         </w:tc>
         <w:tc>
           <w:tcPr>
-            <w:tcW w:w="1643" w:type="dxa"/>
+            <w:tcW w:w="2633" w:type="dxa"/>
           </w:tcPr>
           <w:p>
             <w:pPr>
@@ -901,7 +964,7 @@
         </w:tc>
         <w:tc>
           <w:tcPr>
-            <w:tcW w:w="2610" w:type="dxa"/>
+            <w:tcW w:w="1620" w:type="dxa"/>
           </w:tcPr>
           <w:p>
             <w:pPr>
@@ -919,19 +982,13 @@
               <w:rPr>
                 <w:i/>
               </w:rPr>
-              <w:t>OS/100GB D</w:t>
-            </w:r>
-            <w:r>
-              <w:rPr>
-                <w:i/>
-              </w:rPr>
-              <w:t>ata</w:t>
-            </w:r>
-          </w:p>
-        </w:tc>
-        <w:tc>
-          <w:tcPr>
-            <w:tcW w:w="1643" w:type="dxa"/>
+              <w:t>OS</w:t>
+            </w:r>
+          </w:p>
+        </w:tc>
+        <w:tc>
+          <w:tcPr>
+            <w:tcW w:w="2633" w:type="dxa"/>
           </w:tcPr>
           <w:p>
             <w:pPr>
@@ -1030,7 +1087,7 @@
         </w:tc>
         <w:tc>
           <w:tcPr>
-            <w:tcW w:w="2610" w:type="dxa"/>
+            <w:tcW w:w="1620" w:type="dxa"/>
           </w:tcPr>
           <w:p>
             <w:pPr>
@@ -1049,7 +1106,7 @@
         </w:tc>
         <w:tc>
           <w:tcPr>
-            <w:tcW w:w="1643" w:type="dxa"/>
+            <w:tcW w:w="2633" w:type="dxa"/>
           </w:tcPr>
           <w:p>
             <w:pPr>
@@ -1062,16 +1119,8 @@
               <w:rPr>
                 <w:i/>
               </w:rPr>
-              <w:t xml:space="preserve">CentOS </w:t>
-            </w:r>
-            <w:bookmarkStart w:id="7" w:name="_GoBack"/>
-            <w:r>
-              <w:rPr>
-                <w:i/>
-              </w:rPr>
-              <w:t>6.5</w:t>
-            </w:r>
-            <w:bookmarkEnd w:id="7"/>
+              <w:t>CentOS 6.5</w:t>
+            </w:r>
           </w:p>
         </w:tc>
       </w:tr>
@@ -1156,7 +1205,7 @@
         </w:tc>
         <w:tc>
           <w:tcPr>
-            <w:tcW w:w="2610" w:type="dxa"/>
+            <w:tcW w:w="1620" w:type="dxa"/>
           </w:tcPr>
           <w:p>
             <w:pPr>
@@ -1175,7 +1224,7 @@
         </w:tc>
         <w:tc>
           <w:tcPr>
-            <w:tcW w:w="1643" w:type="dxa"/>
+            <w:tcW w:w="2633" w:type="dxa"/>
           </w:tcPr>
           <w:p>
             <w:pPr>
@@ -1188,7 +1237,7 @@
               <w:rPr>
                 <w:i/>
               </w:rPr>
-              <w:t>CentOS 6.5</w:t>
+              <w:t>CentOS/Ubuntu</w:t>
             </w:r>
           </w:p>
         </w:tc>
@@ -1274,7 +1323,7 @@
         </w:tc>
         <w:tc>
           <w:tcPr>
-            <w:tcW w:w="2610" w:type="dxa"/>
+            <w:tcW w:w="1620" w:type="dxa"/>
           </w:tcPr>
           <w:p>
             <w:pPr>
@@ -1293,7 +1342,7 @@
         </w:tc>
         <w:tc>
           <w:tcPr>
-            <w:tcW w:w="1643" w:type="dxa"/>
+            <w:tcW w:w="2633" w:type="dxa"/>
           </w:tcPr>
           <w:p>
             <w:pPr>
@@ -1306,7 +1355,7 @@
               <w:rPr>
                 <w:i/>
               </w:rPr>
-              <w:t>CentOS 6.5</w:t>
+              <w:t>CentOS/Ubuntu</w:t>
             </w:r>
           </w:p>
         </w:tc>
@@ -1392,7 +1441,7 @@
         </w:tc>
         <w:tc>
           <w:tcPr>
-            <w:tcW w:w="2610" w:type="dxa"/>
+            <w:tcW w:w="1620" w:type="dxa"/>
           </w:tcPr>
           <w:p>
             <w:pPr>
@@ -1411,7 +1460,7 @@
         </w:tc>
         <w:tc>
           <w:tcPr>
-            <w:tcW w:w="1643" w:type="dxa"/>
+            <w:tcW w:w="2633" w:type="dxa"/>
           </w:tcPr>
           <w:p>
             <w:pPr>
@@ -1424,7 +1473,7 @@
               <w:rPr>
                 <w:i/>
               </w:rPr>
-              <w:t>CentOS 6.5</w:t>
+              <w:t>CentOS/Ubuntu</w:t>
             </w:r>
           </w:p>
         </w:tc>
@@ -1444,8 +1493,8 @@
         <w:contextualSpacing w:val="0"/>
         <w:jc w:val="both"/>
       </w:pPr>
-      <w:bookmarkStart w:id="8" w:name="h.lr24jarn4yao" w:colFirst="0" w:colLast="0"/>
-      <w:bookmarkEnd w:id="8"/>
+      <w:bookmarkStart w:id="7" w:name="h.lr24jarn4yao" w:colFirst="0" w:colLast="0"/>
+      <w:bookmarkEnd w:id="7"/>
       <w:r>
         <w:t>Test coverage and metrics</w:t>
       </w:r>
@@ -1472,8 +1521,8 @@
         <w:pStyle w:val="Heading1"/>
         <w:contextualSpacing w:val="0"/>
       </w:pPr>
-      <w:bookmarkStart w:id="9" w:name="h.tcowayga1k58" w:colFirst="0" w:colLast="0"/>
-      <w:bookmarkEnd w:id="9"/>
+      <w:bookmarkStart w:id="8" w:name="h.tcowayga1k58" w:colFirst="0" w:colLast="0"/>
+      <w:bookmarkEnd w:id="8"/>
       <w:r>
         <w:t xml:space="preserve">Test results summary </w:t>
       </w:r>
@@ -1483,7 +1532,15 @@
         <w:jc w:val="both"/>
       </w:pPr>
       <w:r>
-        <w:t>The ScaleIO-Cinder-1.0.0 plugin has the following system test</w:t>
+        <w:t>The ScaleIO-Cinder-1.</w:t>
+      </w:r>
+      <w:r>
+        <w:t>5</w:t>
+      </w:r>
+      <w:bookmarkStart w:id="9" w:name="_GoBack"/>
+      <w:bookmarkEnd w:id="9"/>
+      <w:r>
+        <w:t>.0 plugin has the following system test</w:t>
       </w:r>
     </w:p>
     <w:p>

</xml_diff>